<commit_message>
AUTO FROM WORK 28.03.2022 16:54:54,90
</commit_message>
<xml_diff>
--- a/2-kurs/2-2/KURS/Любаль/Титульник.docx
+++ b/2-kurs/2-2/KURS/Любаль/Титульник.docx
@@ -488,7 +488,6 @@
     </w:p>
     <w:p>
       <w:pPr>
-        <w:ind w:firstLine="748"/>
         <w:jc w:val="center"/>
         <w:rPr>
           <w:rFonts w:ascii="Arial CYR" w:hAnsi="Arial CYR" w:cs="Arial CYR"/>
@@ -504,7 +503,7 @@
           <w:szCs w:val="40"/>
           <w:highlight w:val="yellow"/>
         </w:rPr>
-        <w:t xml:space="preserve"> БИБЛИОТЕКИ ГОРОДА</w:t>
+        <w:t>УЧЕТ АВТОМОБИЛЕЙ</w:t>
       </w:r>
     </w:p>
     <w:p>
@@ -514,6 +513,8 @@
           <w:sz w:val="28"/>
         </w:rPr>
       </w:pPr>
+      <w:bookmarkStart w:id="11" w:name="_GoBack"/>
+      <w:bookmarkEnd w:id="11"/>
     </w:p>
     <w:p>
       <w:pPr>
@@ -611,12 +612,12 @@
           <w:szCs w:val="28"/>
         </w:rPr>
       </w:pPr>
-      <w:bookmarkStart w:id="11" w:name="_Toc86485677"/>
-      <w:bookmarkStart w:id="12" w:name="_Toc86486016"/>
-      <w:bookmarkStart w:id="13" w:name="_Toc86568972"/>
-      <w:bookmarkStart w:id="14" w:name="_Toc86569685"/>
-      <w:bookmarkStart w:id="15" w:name="_Toc86569954"/>
-      <w:bookmarkStart w:id="16" w:name="_Toc122839276"/>
+      <w:bookmarkStart w:id="12" w:name="_Toc86485677"/>
+      <w:bookmarkStart w:id="13" w:name="_Toc86486016"/>
+      <w:bookmarkStart w:id="14" w:name="_Toc86568972"/>
+      <w:bookmarkStart w:id="15" w:name="_Toc86569685"/>
+      <w:bookmarkStart w:id="16" w:name="_Toc86569954"/>
+      <w:bookmarkStart w:id="17" w:name="_Toc122839276"/>
       <w:r>
         <w:rPr>
           <w:sz w:val="28"/>
@@ -687,12 +688,12 @@
         </w:rPr>
         <w:tab/>
       </w:r>
-      <w:bookmarkEnd w:id="11"/>
       <w:bookmarkEnd w:id="12"/>
       <w:bookmarkEnd w:id="13"/>
       <w:bookmarkEnd w:id="14"/>
       <w:bookmarkEnd w:id="15"/>
       <w:bookmarkEnd w:id="16"/>
+      <w:bookmarkEnd w:id="17"/>
       <w:r>
         <w:rPr>
           <w:sz w:val="28"/>
@@ -700,8 +701,6 @@
         </w:rPr>
         <w:t>О. И. Любаль</w:t>
       </w:r>
-      <w:bookmarkStart w:id="17" w:name="_GoBack"/>
-      <w:bookmarkEnd w:id="17"/>
     </w:p>
     <w:p>
       <w:pPr>

</xml_diff>

<commit_message>
AUTO FROM WORK 31.03.2022 10:03:35,74
</commit_message>
<xml_diff>
--- a/2-kurs/2-2/KURS/Любаль/Титульник.docx
+++ b/2-kurs/2-2/KURS/Любаль/Титульник.docx
@@ -473,7 +473,6 @@
           <w:b/>
           <w:sz w:val="28"/>
           <w:szCs w:val="40"/>
-          <w:highlight w:val="yellow"/>
         </w:rPr>
       </w:pPr>
       <w:r>
@@ -481,7 +480,6 @@
           <w:b/>
           <w:sz w:val="28"/>
           <w:szCs w:val="40"/>
-          <w:highlight w:val="yellow"/>
         </w:rPr>
         <w:t>РАЗРАБОТКА ИНТЕРФЕЙСА ИНФОРМАЦИОННОЙ СИСТЕМЫ</w:t>
       </w:r>
@@ -501,7 +499,6 @@
           <w:b/>
           <w:sz w:val="28"/>
           <w:szCs w:val="40"/>
-          <w:highlight w:val="yellow"/>
         </w:rPr>
         <w:t>УЧЕТ АВТОМОБИЛЕЙ</w:t>
       </w:r>
@@ -513,8 +510,6 @@
           <w:sz w:val="28"/>
         </w:rPr>
       </w:pPr>
-      <w:bookmarkStart w:id="11" w:name="_GoBack"/>
-      <w:bookmarkEnd w:id="11"/>
     </w:p>
     <w:p>
       <w:pPr>
@@ -612,12 +607,12 @@
           <w:szCs w:val="28"/>
         </w:rPr>
       </w:pPr>
-      <w:bookmarkStart w:id="12" w:name="_Toc86485677"/>
-      <w:bookmarkStart w:id="13" w:name="_Toc86486016"/>
-      <w:bookmarkStart w:id="14" w:name="_Toc86568972"/>
-      <w:bookmarkStart w:id="15" w:name="_Toc86569685"/>
-      <w:bookmarkStart w:id="16" w:name="_Toc86569954"/>
-      <w:bookmarkStart w:id="17" w:name="_Toc122839276"/>
+      <w:bookmarkStart w:id="11" w:name="_Toc86485677"/>
+      <w:bookmarkStart w:id="12" w:name="_Toc86486016"/>
+      <w:bookmarkStart w:id="13" w:name="_Toc86568972"/>
+      <w:bookmarkStart w:id="14" w:name="_Toc86569685"/>
+      <w:bookmarkStart w:id="15" w:name="_Toc86569954"/>
+      <w:bookmarkStart w:id="16" w:name="_Toc122839276"/>
       <w:r>
         <w:rPr>
           <w:sz w:val="28"/>
@@ -688,111 +683,113 @@
         </w:rPr>
         <w:tab/>
       </w:r>
+      <w:bookmarkEnd w:id="11"/>
       <w:bookmarkEnd w:id="12"/>
       <w:bookmarkEnd w:id="13"/>
       <w:bookmarkEnd w:id="14"/>
       <w:bookmarkEnd w:id="15"/>
       <w:bookmarkEnd w:id="16"/>
+      <w:r>
+        <w:rPr>
+          <w:sz w:val="28"/>
+          <w:szCs w:val="28"/>
+        </w:rPr>
+        <w:t>О. И. Любаль</w:t>
+      </w:r>
+    </w:p>
+    <w:p>
+      <w:pPr>
+        <w:rPr>
+          <w:sz w:val="28"/>
+          <w:szCs w:val="28"/>
+        </w:rPr>
+      </w:pPr>
+    </w:p>
+    <w:p>
+      <w:pPr>
+        <w:rPr>
+          <w:sz w:val="28"/>
+          <w:szCs w:val="28"/>
+        </w:rPr>
+      </w:pPr>
+      <w:bookmarkStart w:id="17" w:name="_Toc86485678"/>
+      <w:bookmarkStart w:id="18" w:name="_Toc86486017"/>
+      <w:bookmarkStart w:id="19" w:name="_Toc86568973"/>
+      <w:bookmarkStart w:id="20" w:name="_Toc86569686"/>
+      <w:bookmarkStart w:id="21" w:name="_Toc86569955"/>
+      <w:bookmarkStart w:id="22" w:name="_Toc122839277"/>
+      <w:r>
+        <w:rPr>
+          <w:sz w:val="28"/>
+          <w:szCs w:val="28"/>
+        </w:rPr>
+        <w:t>Руководитель проекта</w:t>
+      </w:r>
+      <w:r>
+        <w:rPr>
+          <w:sz w:val="28"/>
+          <w:szCs w:val="28"/>
+        </w:rPr>
+        <w:tab/>
+      </w:r>
+      <w:r>
+        <w:rPr>
+          <w:sz w:val="28"/>
+          <w:szCs w:val="28"/>
+        </w:rPr>
+        <w:tab/>
+      </w:r>
+      <w:r>
+        <w:rPr>
+          <w:sz w:val="28"/>
+          <w:szCs w:val="28"/>
+        </w:rPr>
+        <w:tab/>
+      </w:r>
+      <w:r>
+        <w:rPr>
+          <w:sz w:val="28"/>
+          <w:szCs w:val="28"/>
+        </w:rPr>
+        <w:tab/>
+      </w:r>
       <w:bookmarkEnd w:id="17"/>
-      <w:r>
-        <w:rPr>
-          <w:sz w:val="28"/>
-          <w:szCs w:val="28"/>
-        </w:rPr>
-        <w:t>О. И. Любаль</w:t>
-      </w:r>
-    </w:p>
-    <w:p>
-      <w:pPr>
-        <w:rPr>
-          <w:sz w:val="28"/>
-          <w:szCs w:val="28"/>
-        </w:rPr>
-      </w:pPr>
-    </w:p>
-    <w:p>
-      <w:pPr>
-        <w:rPr>
-          <w:sz w:val="28"/>
-          <w:szCs w:val="28"/>
-        </w:rPr>
-      </w:pPr>
-      <w:bookmarkStart w:id="18" w:name="_Toc86485678"/>
-      <w:bookmarkStart w:id="19" w:name="_Toc86486017"/>
-      <w:bookmarkStart w:id="20" w:name="_Toc86568973"/>
-      <w:bookmarkStart w:id="21" w:name="_Toc86569686"/>
-      <w:bookmarkStart w:id="22" w:name="_Toc86569955"/>
-      <w:bookmarkStart w:id="23" w:name="_Toc122839277"/>
-      <w:r>
-        <w:rPr>
-          <w:sz w:val="28"/>
-          <w:szCs w:val="28"/>
-        </w:rPr>
-        <w:t>Руководитель проекта</w:t>
-      </w:r>
-      <w:r>
-        <w:rPr>
-          <w:sz w:val="28"/>
-          <w:szCs w:val="28"/>
-        </w:rPr>
-        <w:tab/>
-      </w:r>
-      <w:r>
-        <w:rPr>
-          <w:sz w:val="28"/>
-          <w:szCs w:val="28"/>
-        </w:rPr>
-        <w:tab/>
-      </w:r>
-      <w:r>
-        <w:rPr>
-          <w:sz w:val="28"/>
-          <w:szCs w:val="28"/>
-        </w:rPr>
-        <w:tab/>
-      </w:r>
-      <w:r>
-        <w:rPr>
-          <w:sz w:val="28"/>
-          <w:szCs w:val="28"/>
-        </w:rPr>
-        <w:tab/>
-      </w:r>
       <w:bookmarkEnd w:id="18"/>
       <w:bookmarkEnd w:id="19"/>
       <w:bookmarkEnd w:id="20"/>
       <w:bookmarkEnd w:id="21"/>
       <w:bookmarkEnd w:id="22"/>
+      <w:r>
+        <w:rPr>
+          <w:sz w:val="28"/>
+          <w:szCs w:val="28"/>
+        </w:rPr>
+        <w:tab/>
+      </w:r>
+      <w:r>
+        <w:rPr>
+          <w:sz w:val="28"/>
+          <w:szCs w:val="28"/>
+        </w:rPr>
+        <w:tab/>
+      </w:r>
+      <w:r>
+        <w:rPr>
+          <w:sz w:val="28"/>
+          <w:szCs w:val="28"/>
+        </w:rPr>
+        <w:tab/>
+      </w:r>
+      <w:bookmarkStart w:id="23" w:name="_GoBack"/>
+      <w:proofErr w:type="spellStart"/>
+      <w:r>
+        <w:rPr>
+          <w:sz w:val="28"/>
+          <w:szCs w:val="28"/>
+        </w:rPr>
+        <w:t>А.В.Карманов</w:t>
+      </w:r>
       <w:bookmarkEnd w:id="23"/>
-      <w:r>
-        <w:rPr>
-          <w:sz w:val="28"/>
-          <w:szCs w:val="28"/>
-        </w:rPr>
-        <w:tab/>
-      </w:r>
-      <w:r>
-        <w:rPr>
-          <w:sz w:val="28"/>
-          <w:szCs w:val="28"/>
-        </w:rPr>
-        <w:tab/>
-      </w:r>
-      <w:r>
-        <w:rPr>
-          <w:sz w:val="28"/>
-          <w:szCs w:val="28"/>
-        </w:rPr>
-        <w:tab/>
-      </w:r>
-      <w:proofErr w:type="spellStart"/>
-      <w:r>
-        <w:rPr>
-          <w:sz w:val="28"/>
-          <w:szCs w:val="28"/>
-        </w:rPr>
-        <w:t>А.В.Карманов</w:t>
-      </w:r>
       <w:proofErr w:type="spellEnd"/>
     </w:p>
     <w:p>
@@ -1724,4 +1721,16 @@
     </a:ext>
   </a:extLst>
 </a:theme>
+</file>
+
+<file path=customXml/item1.xml><?xml version="1.0" encoding="utf-8"?>
+<b:Sources xmlns:b="http://schemas.openxmlformats.org/officeDocument/2006/bibliography" xmlns="http://schemas.openxmlformats.org/officeDocument/2006/bibliography" SelectedStyle="\APASixthEditionOfficeOnline.xsl" StyleName="APA" Version="6"/>
+</file>
+
+<file path=customXml/itemProps1.xml><?xml version="1.0" encoding="utf-8"?>
+<ds:datastoreItem xmlns:ds="http://schemas.openxmlformats.org/officeDocument/2006/customXml" ds:itemID="{8218B043-B1AA-4CCA-A400-A69EDF4F5EB0}">
+  <ds:schemaRefs>
+    <ds:schemaRef ds:uri="http://schemas.openxmlformats.org/officeDocument/2006/bibliography"/>
+  </ds:schemaRefs>
+</ds:datastoreItem>
 </file>
</xml_diff>